<commit_message>
Updated SI - N1 and N2 done
</commit_message>
<xml_diff>
--- a/Write_up/A_investment/Supporting Information_v0.docx
+++ b/Write_up/A_investment/Supporting Information_v0.docx
@@ -115,13 +115,8 @@
         </w:rPr>
         <w:t xml:space="preserve"> </w:t>
       </w:r>
-      <w:proofErr w:type="gramStart"/>
-      <w:r>
-        <w:t>are</w:t>
-      </w:r>
-      <w:proofErr w:type="gramEnd"/>
-      <w:r>
-        <w:t xml:space="preserve"> important because they influence the decision making of the users. </w:t>
+      <w:r>
+        <w:t xml:space="preserve">are important because they influence the decision making of the users. </w:t>
       </w:r>
       <w:proofErr w:type="spellStart"/>
       <w:r>
@@ -360,15 +355,7 @@
         <w:t>was expected</w:t>
       </w:r>
       <w:r>
-        <w:t xml:space="preserve"> as N1a has no incentive to fell trees (equal parameter values). N1 and N1</w:t>
-      </w:r>
-      <w:proofErr w:type="gramStart"/>
-      <w:r>
-        <w:t>b:f</w:t>
-      </w:r>
-      <w:proofErr w:type="gramEnd"/>
-      <w:r>
-        <w:t xml:space="preserve"> are all similar in their loss of trees. Interestingly, the simulation with the highest </w:t>
+        <w:t xml:space="preserve"> as N1a has no incentive to fell trees (equal parameter values). N1 and N1b:f are all similar in their loss of trees. Interestingly, the simulation with the highest </w:t>
       </w:r>
       <w:proofErr w:type="spellStart"/>
       <w:r>
@@ -422,27 +409,15 @@
       </w:r>
       <w:proofErr w:type="spellEnd"/>
       <w:r>
-        <w:t xml:space="preserve"> is quite high (0.08). This is closely followed by N1f which although has </w:t>
-      </w:r>
-      <w:proofErr w:type="gramStart"/>
-      <w:r>
-        <w:t xml:space="preserve">a lower </w:t>
-      </w:r>
-      <w:proofErr w:type="spellStart"/>
-      <w:r>
-        <w:rPr>
-          <w:i/>
-          <w:iCs/>
-        </w:rPr>
-        <w:t>res</w:t>
-      </w:r>
-      <w:proofErr w:type="gramEnd"/>
-      <w:r>
-        <w:rPr>
-          <w:i/>
-          <w:iCs/>
-        </w:rPr>
-        <w:t>_consume</w:t>
+        <w:t xml:space="preserve"> is quite high (0.08). This is closely followed by N1f which although has a lower </w:t>
+      </w:r>
+      <w:proofErr w:type="spellStart"/>
+      <w:r>
+        <w:rPr>
+          <w:i/>
+          <w:iCs/>
+        </w:rPr>
+        <w:t>res_consume</w:t>
       </w:r>
       <w:proofErr w:type="spellEnd"/>
       <w:r>
@@ -634,6 +609,516 @@
       </w:r>
       <w:r>
         <w:t xml:space="preserve"> to fell trees as tending crops has less value.</w:t>
+      </w:r>
+    </w:p>
+    <w:p>
+      <w:pPr>
+        <w:rPr>
+          <w:noProof/>
+        </w:rPr>
+      </w:pPr>
+      <w:r>
+        <w:rPr>
+          <w:noProof/>
+        </w:rPr>
+        <w:lastRenderedPageBreak/>
+        <w:drawing>
+          <wp:inline distT="0" distB="0" distL="0" distR="0" wp14:anchorId="2B35A329" wp14:editId="115E8380">
+            <wp:extent cx="5161692" cy="4130040"/>
+            <wp:effectExtent l="0" t="0" r="1270" b="3810"/>
+            <wp:docPr id="4" name="Picture 4" descr="Chart, bar chart&#10;&#10;Description automatically generated"/>
+            <wp:cNvGraphicFramePr>
+              <a:graphicFrameLocks xmlns:a="http://schemas.openxmlformats.org/drawingml/2006/main" noChangeAspect="1"/>
+            </wp:cNvGraphicFramePr>
+            <a:graphic xmlns:a="http://schemas.openxmlformats.org/drawingml/2006/main">
+              <a:graphicData uri="http://schemas.openxmlformats.org/drawingml/2006/picture">
+                <pic:pic xmlns:pic="http://schemas.openxmlformats.org/drawingml/2006/picture">
+                  <pic:nvPicPr>
+                    <pic:cNvPr id="4" name="Picture 4" descr="Chart, bar chart&#10;&#10;Description automatically generated"/>
+                    <pic:cNvPicPr>
+                      <a:picLocks noChangeAspect="1" noChangeArrowheads="1"/>
+                    </pic:cNvPicPr>
+                  </pic:nvPicPr>
+                  <pic:blipFill>
+                    <a:blip r:embed="rId8" cstate="print">
+                      <a:extLst>
+                        <a:ext uri="{28A0092B-C50C-407E-A947-70E740481C1C}">
+                          <a14:useLocalDpi xmlns:a14="http://schemas.microsoft.com/office/drawing/2010/main" val="0"/>
+                        </a:ext>
+                      </a:extLst>
+                    </a:blip>
+                    <a:srcRect/>
+                    <a:stretch>
+                      <a:fillRect/>
+                    </a:stretch>
+                  </pic:blipFill>
+                  <pic:spPr bwMode="auto">
+                    <a:xfrm>
+                      <a:off x="0" y="0"/>
+                      <a:ext cx="5165887" cy="4133397"/>
+                    </a:xfrm>
+                    <a:prstGeom prst="rect">
+                      <a:avLst/>
+                    </a:prstGeom>
+                    <a:noFill/>
+                    <a:ln>
+                      <a:noFill/>
+                    </a:ln>
+                  </pic:spPr>
+                </pic:pic>
+              </a:graphicData>
+            </a:graphic>
+          </wp:inline>
+        </w:drawing>
+      </w:r>
+    </w:p>
+    <w:p>
+      <w:pPr>
+        <w:rPr>
+          <w:b/>
+          <w:bCs/>
+          <w:sz w:val="20"/>
+          <w:szCs w:val="20"/>
+        </w:rPr>
+      </w:pPr>
+      <w:r>
+        <w:rPr>
+          <w:b/>
+          <w:bCs/>
+          <w:sz w:val="20"/>
+          <w:szCs w:val="20"/>
+        </w:rPr>
+        <w:t>Figure S1d. The total number of culling (felling) actions taken by users at each time step for each of the s</w:t>
+      </w:r>
+      <w:r>
+        <w:rPr>
+          <w:b/>
+          <w:bCs/>
+          <w:sz w:val="20"/>
+          <w:szCs w:val="20"/>
+        </w:rPr>
+        <w:t>imulations</w:t>
+      </w:r>
+      <w:r>
+        <w:rPr>
+          <w:b/>
+          <w:bCs/>
+          <w:sz w:val="20"/>
+          <w:szCs w:val="20"/>
+        </w:rPr>
+        <w:t xml:space="preserve"> from plot S1a.</w:t>
+      </w:r>
+    </w:p>
+    <w:p>
+      <w:r>
+        <w:t xml:space="preserve">The simulations appear to be broadly split between N1 and N1a, and the rest. N1 and N1a show much more variation in the number of </w:t>
+      </w:r>
+      <w:r>
+        <w:t>felling</w:t>
+      </w:r>
+      <w:r>
+        <w:t xml:space="preserve"> actions, with the number of </w:t>
+      </w:r>
+      <w:r>
+        <w:t>felling</w:t>
+      </w:r>
+      <w:r>
+        <w:t xml:space="preserve"> actions </w:t>
+      </w:r>
+      <w:r>
+        <w:t>regularly</w:t>
+      </w:r>
+      <w:r>
+        <w:t xml:space="preserve"> dropping to 0. </w:t>
+      </w:r>
+      <w:r>
+        <w:t xml:space="preserve">For simulation </w:t>
+      </w:r>
+      <w:r>
+        <w:t xml:space="preserve">N1a, which has the two parameters set equally at 0.05, we see regular spells of 0 </w:t>
+      </w:r>
+      <w:r>
+        <w:t>felling</w:t>
+      </w:r>
+      <w:r>
+        <w:t xml:space="preserve"> actions, where the users are choosing to tend crops (as that produces the same benefits in terms of yield). This happens less frequently with</w:t>
+      </w:r>
+      <w:r>
+        <w:t xml:space="preserve"> simulation</w:t>
+      </w:r>
+      <w:r>
+        <w:t xml:space="preserve"> N1, and in</w:t>
+      </w:r>
+      <w:r>
+        <w:t xml:space="preserve"> simulation</w:t>
+      </w:r>
+      <w:r>
+        <w:t xml:space="preserve"> N1 there are no occasions when number of cull actions remain at 0 for more than a single time step. This is </w:t>
+      </w:r>
+      <w:r>
+        <w:t>because</w:t>
+      </w:r>
+      <w:r>
+        <w:t xml:space="preserve"> </w:t>
+      </w:r>
+      <w:proofErr w:type="spellStart"/>
+      <w:r>
+        <w:rPr>
+          <w:i/>
+          <w:iCs/>
+        </w:rPr>
+        <w:t>tend_crop_yield</w:t>
+      </w:r>
+      <w:proofErr w:type="spellEnd"/>
+      <w:r>
+        <w:t xml:space="preserve"> is lower than </w:t>
+      </w:r>
+      <w:proofErr w:type="spellStart"/>
+      <w:r>
+        <w:rPr>
+          <w:i/>
+          <w:iCs/>
+        </w:rPr>
+        <w:t>res_consume</w:t>
+      </w:r>
+      <w:proofErr w:type="spellEnd"/>
+      <w:r>
+        <w:t xml:space="preserve">, and so it is more beneficial to fell trees. For all of the other </w:t>
+      </w:r>
+      <w:r>
+        <w:t>simulations</w:t>
+      </w:r>
+      <w:r>
+        <w:t xml:space="preserve"> though, there appears to be a minimum number of culls below which they never drop (just over 100).  Even</w:t>
+      </w:r>
+      <w:r>
+        <w:t xml:space="preserve"> simulation</w:t>
+      </w:r>
+      <w:r>
+        <w:t xml:space="preserve"> N1e, which is very similar to N1 in terms of parameters, never drops below a certain value of cull actions.</w:t>
+      </w:r>
+    </w:p>
+    <w:p/>
+    <w:p/>
+    <w:p/>
+    <w:p/>
+    <w:p/>
+    <w:p/>
+    <w:p/>
+    <w:p/>
+    <w:p>
+      <w:pPr>
+        <w:pStyle w:val="ListParagraph"/>
+        <w:numPr>
+          <w:ilvl w:val="0"/>
+          <w:numId w:val="1"/>
+        </w:numPr>
+        <w:rPr>
+          <w:i/>
+          <w:iCs/>
+        </w:rPr>
+      </w:pPr>
+      <w:r>
+        <w:rPr>
+          <w:i/>
+          <w:iCs/>
+        </w:rPr>
+        <w:lastRenderedPageBreak/>
+        <w:t xml:space="preserve">Null scenarios </w:t>
+      </w:r>
+    </w:p>
+    <w:p>
+      <w:pPr>
+        <w:rPr>
+          <w:b/>
+          <w:bCs/>
+        </w:rPr>
+      </w:pPr>
+      <w:r>
+        <w:rPr>
+          <w:b/>
+          <w:bCs/>
+        </w:rPr>
+        <w:t>N1</w:t>
+      </w:r>
+    </w:p>
+    <w:p>
+      <w:r>
+        <w:t xml:space="preserve">The null scenario N1 had the manager and user budgets (community resources) as stable and equal. Both budgets were set to 500. </w:t>
+      </w:r>
+    </w:p>
+    <w:p>
+      <w:r>
+        <w:rPr>
+          <w:noProof/>
+        </w:rPr>
+        <w:drawing>
+          <wp:inline distT="0" distB="0" distL="0" distR="0" wp14:anchorId="3F411FB3" wp14:editId="503DD6F4">
+            <wp:extent cx="5085505" cy="4069080"/>
+            <wp:effectExtent l="0" t="0" r="1270" b="7620"/>
+            <wp:docPr id="5" name="Picture 5" descr="Chart&#10;&#10;Description automatically generated"/>
+            <wp:cNvGraphicFramePr>
+              <a:graphicFrameLocks xmlns:a="http://schemas.openxmlformats.org/drawingml/2006/main" noChangeAspect="1"/>
+            </wp:cNvGraphicFramePr>
+            <a:graphic xmlns:a="http://schemas.openxmlformats.org/drawingml/2006/main">
+              <a:graphicData uri="http://schemas.openxmlformats.org/drawingml/2006/picture">
+                <pic:pic xmlns:pic="http://schemas.openxmlformats.org/drawingml/2006/picture">
+                  <pic:nvPicPr>
+                    <pic:cNvPr id="5" name="Picture 5" descr="Chart&#10;&#10;Description automatically generated"/>
+                    <pic:cNvPicPr>
+                      <a:picLocks noChangeAspect="1" noChangeArrowheads="1"/>
+                    </pic:cNvPicPr>
+                  </pic:nvPicPr>
+                  <pic:blipFill>
+                    <a:blip r:embed="rId9" cstate="print">
+                      <a:extLst>
+                        <a:ext uri="{28A0092B-C50C-407E-A947-70E740481C1C}">
+                          <a14:useLocalDpi xmlns:a14="http://schemas.microsoft.com/office/drawing/2010/main" val="0"/>
+                        </a:ext>
+                      </a:extLst>
+                    </a:blip>
+                    <a:srcRect/>
+                    <a:stretch>
+                      <a:fillRect/>
+                    </a:stretch>
+                  </pic:blipFill>
+                  <pic:spPr bwMode="auto">
+                    <a:xfrm>
+                      <a:off x="0" y="0"/>
+                      <a:ext cx="5088674" cy="4071616"/>
+                    </a:xfrm>
+                    <a:prstGeom prst="rect">
+                      <a:avLst/>
+                    </a:prstGeom>
+                    <a:noFill/>
+                    <a:ln>
+                      <a:noFill/>
+                    </a:ln>
+                  </pic:spPr>
+                </pic:pic>
+              </a:graphicData>
+            </a:graphic>
+          </wp:inline>
+        </w:drawing>
+      </w:r>
+    </w:p>
+    <w:p>
+      <w:pPr>
+        <w:rPr>
+          <w:b/>
+          <w:bCs/>
+          <w:sz w:val="20"/>
+          <w:szCs w:val="20"/>
+        </w:rPr>
+      </w:pPr>
+      <w:r>
+        <w:rPr>
+          <w:b/>
+          <w:bCs/>
+          <w:sz w:val="20"/>
+          <w:szCs w:val="20"/>
+        </w:rPr>
+        <w:t>Figure S2a. Summary results from null scenario N1. The cost of a felling action at each time step (top left), number of felling actions at each time step (top right), the number of tree</w:t>
+      </w:r>
+      <w:r>
+        <w:rPr>
+          <w:b/>
+          <w:bCs/>
+          <w:sz w:val="20"/>
+          <w:szCs w:val="20"/>
+        </w:rPr>
+        <w:t>s</w:t>
+      </w:r>
+      <w:r>
+        <w:rPr>
+          <w:b/>
+          <w:bCs/>
+          <w:sz w:val="20"/>
+          <w:szCs w:val="20"/>
+        </w:rPr>
+        <w:t xml:space="preserve"> remaining on the landscape at each time step (bottom left), and the total yield from all users at each time step (bottom right).</w:t>
+      </w:r>
+    </w:p>
+    <w:p>
+      <w:r>
+        <w:t xml:space="preserve">The results of scenario N1 were as expected – the manager uses all of their budget to reduce felling by time step 2, which coincides with the number of felling actions dropping between time step 1 and time step 2. The stable budgets for both the manager and user results in a stabilisation of felling costs and number of felling actions, as neither user nor manager loses or gains power over the other. The manager is unable to entirely stop felling taking place, and therefore there is a steady decrease in the number of trees remaining. This results in a steady increase in the yield that the users get from the landscape over time. </w:t>
+      </w:r>
+    </w:p>
+    <w:p/>
+    <w:p>
+      <w:pPr>
+        <w:rPr>
+          <w:b/>
+          <w:bCs/>
+        </w:rPr>
+      </w:pPr>
+      <w:r>
+        <w:rPr>
+          <w:b/>
+          <w:bCs/>
+        </w:rPr>
+        <w:t>N2</w:t>
+      </w:r>
+    </w:p>
+    <w:p>
+      <w:r>
+        <w:t xml:space="preserve">The null scenario N2 tested the situations when either the manager or user had a decreasing budget, whilst the other was stable. The scenario was therefore split into two sub-scenarios. N2a had the manager budget stable, and the user budget (community resources) decreasing linearly. N2b had the user budget (community resources) stable, and the manager budget decreasing linearly. </w:t>
+      </w:r>
+    </w:p>
+    <w:p/>
+    <w:p>
+      <w:pPr>
+        <w:rPr>
+          <w:noProof/>
+        </w:rPr>
+      </w:pPr>
+      <w:r>
+        <w:rPr>
+          <w:noProof/>
+        </w:rPr>
+        <w:lastRenderedPageBreak/>
+        <w:drawing>
+          <wp:inline distT="0" distB="0" distL="0" distR="0" wp14:anchorId="1BD45056" wp14:editId="78B6457D">
+            <wp:extent cx="6136210" cy="4091940"/>
+            <wp:effectExtent l="0" t="0" r="0" b="3810"/>
+            <wp:docPr id="6" name="Picture 6" descr="Chart, line chart&#10;&#10;Description automatically generated"/>
+            <wp:cNvGraphicFramePr>
+              <a:graphicFrameLocks xmlns:a="http://schemas.openxmlformats.org/drawingml/2006/main" noChangeAspect="1"/>
+            </wp:cNvGraphicFramePr>
+            <a:graphic xmlns:a="http://schemas.openxmlformats.org/drawingml/2006/main">
+              <a:graphicData uri="http://schemas.openxmlformats.org/drawingml/2006/picture">
+                <pic:pic xmlns:pic="http://schemas.openxmlformats.org/drawingml/2006/picture">
+                  <pic:nvPicPr>
+                    <pic:cNvPr id="6" name="Picture 6" descr="Chart, line chart&#10;&#10;Description automatically generated"/>
+                    <pic:cNvPicPr>
+                      <a:picLocks noChangeAspect="1" noChangeArrowheads="1"/>
+                    </pic:cNvPicPr>
+                  </pic:nvPicPr>
+                  <pic:blipFill>
+                    <a:blip r:embed="rId10" cstate="print">
+                      <a:extLst>
+                        <a:ext uri="{28A0092B-C50C-407E-A947-70E740481C1C}">
+                          <a14:useLocalDpi xmlns:a14="http://schemas.microsoft.com/office/drawing/2010/main" val="0"/>
+                        </a:ext>
+                      </a:extLst>
+                    </a:blip>
+                    <a:srcRect/>
+                    <a:stretch>
+                      <a:fillRect/>
+                    </a:stretch>
+                  </pic:blipFill>
+                  <pic:spPr bwMode="auto">
+                    <a:xfrm>
+                      <a:off x="0" y="0"/>
+                      <a:ext cx="6137747" cy="4092965"/>
+                    </a:xfrm>
+                    <a:prstGeom prst="rect">
+                      <a:avLst/>
+                    </a:prstGeom>
+                    <a:noFill/>
+                    <a:ln>
+                      <a:noFill/>
+                    </a:ln>
+                  </pic:spPr>
+                </pic:pic>
+              </a:graphicData>
+            </a:graphic>
+          </wp:inline>
+        </w:drawing>
+      </w:r>
+    </w:p>
+    <w:p>
+      <w:pPr>
+        <w:rPr>
+          <w:b/>
+          <w:bCs/>
+          <w:sz w:val="20"/>
+          <w:szCs w:val="20"/>
+        </w:rPr>
+      </w:pPr>
+      <w:r>
+        <w:rPr>
+          <w:b/>
+          <w:bCs/>
+          <w:sz w:val="20"/>
+          <w:szCs w:val="20"/>
+        </w:rPr>
+        <w:t xml:space="preserve">Figure S2b. summary results from null scenario N2a and N2b. a – budgets at each time step for N2a, b – budgets </w:t>
+      </w:r>
+      <w:r>
+        <w:rPr>
+          <w:b/>
+          <w:bCs/>
+          <w:sz w:val="20"/>
+          <w:szCs w:val="20"/>
+        </w:rPr>
+        <w:t>at each time step</w:t>
+      </w:r>
+      <w:r>
+        <w:rPr>
+          <w:b/>
+          <w:bCs/>
+          <w:sz w:val="20"/>
+          <w:szCs w:val="20"/>
+        </w:rPr>
+        <w:t xml:space="preserve"> for N2b, c – the number of felling actions </w:t>
+      </w:r>
+      <w:r>
+        <w:rPr>
+          <w:b/>
+          <w:bCs/>
+          <w:sz w:val="20"/>
+          <w:szCs w:val="20"/>
+        </w:rPr>
+        <w:t>at each time step</w:t>
+      </w:r>
+      <w:r>
+        <w:rPr>
+          <w:b/>
+          <w:bCs/>
+          <w:sz w:val="20"/>
+          <w:szCs w:val="20"/>
+        </w:rPr>
+        <w:t xml:space="preserve"> for both scenarios, d – the cost of felling actions </w:t>
+      </w:r>
+      <w:r>
+        <w:rPr>
+          <w:b/>
+          <w:bCs/>
+          <w:sz w:val="20"/>
+          <w:szCs w:val="20"/>
+        </w:rPr>
+        <w:t>at each time step</w:t>
+      </w:r>
+      <w:r>
+        <w:rPr>
+          <w:b/>
+          <w:bCs/>
+          <w:sz w:val="20"/>
+          <w:szCs w:val="20"/>
+        </w:rPr>
+        <w:t xml:space="preserve"> for both scenarios, e – the number of trees remaining at each time step for both scenarios.</w:t>
+      </w:r>
+    </w:p>
+    <w:p>
+      <w:pPr>
+        <w:rPr>
+          <w:sz w:val="20"/>
+          <w:szCs w:val="20"/>
+        </w:rPr>
+      </w:pPr>
+      <w:r>
+        <w:t xml:space="preserve">The results from null scenarios N2a and N2b were as expected. When the manager budget was stable and the user budget (community resources) were decreasing, the cost of felling remained stable over time, but due to the decreasing community resources the number of felling actions decreased over time. The </w:t>
+      </w:r>
+      <w:r>
+        <w:t xml:space="preserve">rate of forest loss in N2a was decreasing over time as the community lost power to take actions (i.e., fell trees). When the community resources were stable but the manager budget decreased over time, the cost of felling trees decreased over time as the manager had less budget at each time step with which to set the cost of felling actions. </w:t>
+      </w:r>
+      <w:r>
+        <w:rPr>
+          <w:sz w:val="20"/>
+          <w:szCs w:val="20"/>
+        </w:rPr>
+        <w:t xml:space="preserve">This resulted in an increasing number of felling actions over time, and a rate of forest loss that was increasing. </w:t>
       </w:r>
     </w:p>
     <w:sectPr>

</xml_diff>

<commit_message>
SI full draft v0 updated
not complete
</commit_message>
<xml_diff>
--- a/Write_up/A_investment/Supporting Information_v0.docx
+++ b/Write_up/A_investment/Supporting Information_v0.docx
@@ -1111,7 +1111,13 @@
         <w:t xml:space="preserve">The results from null scenarios N2a and N2b were as expected. When the manager budget was stable and the user budget (community resources) were decreasing, the cost of felling remained stable over time, but due to the decreasing community resources the number of felling actions decreased over time. The </w:t>
       </w:r>
       <w:r>
-        <w:t xml:space="preserve">rate of forest loss in N2a was decreasing over time as the community lost power to take actions (i.e., fell trees). When the community resources were stable but the manager budget decreased over time, the cost of felling trees decreased over time as the manager had less budget at each time step with which to set the cost of felling actions. </w:t>
+        <w:t xml:space="preserve">rate of forest loss in N2a was decreasing over time as the community lost power to take actions (i.e., fell trees). When the community resources were </w:t>
+      </w:r>
+      <w:r>
+        <w:t>stable,</w:t>
+      </w:r>
+      <w:r>
+        <w:t xml:space="preserve"> but the manager budget decreased over time, the cost of felling trees decreased over time as the manager had less budget at each time step with which to set the cost of felling actions. </w:t>
       </w:r>
       <w:r>
         <w:rPr>
@@ -1119,6 +1125,139 @@
           <w:szCs w:val="20"/>
         </w:rPr>
         <w:t xml:space="preserve">This resulted in an increasing number of felling actions over time, and a rate of forest loss that was increasing. </w:t>
+      </w:r>
+    </w:p>
+    <w:p>
+      <w:pPr>
+        <w:rPr>
+          <w:sz w:val="20"/>
+          <w:szCs w:val="20"/>
+        </w:rPr>
+      </w:pPr>
+    </w:p>
+    <w:p>
+      <w:pPr>
+        <w:rPr>
+          <w:b/>
+          <w:bCs/>
+        </w:rPr>
+      </w:pPr>
+      <w:r>
+        <w:rPr>
+          <w:b/>
+          <w:bCs/>
+        </w:rPr>
+        <w:t>N3</w:t>
+      </w:r>
+    </w:p>
+    <w:p>
+      <w:r>
+        <w:t xml:space="preserve">The final null scenario, N3, had the manager budget increasing linearly and the user budget (community resources) stable. </w:t>
+      </w:r>
+    </w:p>
+    <w:p>
+      <w:pPr>
+        <w:rPr>
+          <w:b/>
+          <w:bCs/>
+          <w:sz w:val="20"/>
+          <w:szCs w:val="20"/>
+        </w:rPr>
+      </w:pPr>
+    </w:p>
+    <w:p>
+      <w:pPr>
+        <w:rPr>
+          <w:b/>
+          <w:bCs/>
+          <w:sz w:val="20"/>
+          <w:szCs w:val="20"/>
+        </w:rPr>
+      </w:pPr>
+    </w:p>
+    <w:p>
+      <w:pPr>
+        <w:rPr>
+          <w:noProof/>
+        </w:rPr>
+      </w:pPr>
+      <w:r>
+        <w:rPr>
+          <w:noProof/>
+        </w:rPr>
+        <w:lastRenderedPageBreak/>
+        <w:drawing>
+          <wp:inline distT="0" distB="0" distL="0" distR="0" wp14:anchorId="2466CF68" wp14:editId="21CCB9F8">
+            <wp:extent cx="5066458" cy="4053840"/>
+            <wp:effectExtent l="0" t="0" r="1270" b="3810"/>
+            <wp:docPr id="7" name="Picture 7" descr="Chart, line chart&#10;&#10;Description automatically generated"/>
+            <wp:cNvGraphicFramePr>
+              <a:graphicFrameLocks xmlns:a="http://schemas.openxmlformats.org/drawingml/2006/main" noChangeAspect="1"/>
+            </wp:cNvGraphicFramePr>
+            <a:graphic xmlns:a="http://schemas.openxmlformats.org/drawingml/2006/main">
+              <a:graphicData uri="http://schemas.openxmlformats.org/drawingml/2006/picture">
+                <pic:pic xmlns:pic="http://schemas.openxmlformats.org/drawingml/2006/picture">
+                  <pic:nvPicPr>
+                    <pic:cNvPr id="7" name="Picture 7" descr="Chart, line chart&#10;&#10;Description automatically generated"/>
+                    <pic:cNvPicPr>
+                      <a:picLocks noChangeAspect="1" noChangeArrowheads="1"/>
+                    </pic:cNvPicPr>
+                  </pic:nvPicPr>
+                  <pic:blipFill>
+                    <a:blip r:embed="rId11" cstate="print">
+                      <a:extLst>
+                        <a:ext uri="{28A0092B-C50C-407E-A947-70E740481C1C}">
+                          <a14:useLocalDpi xmlns:a14="http://schemas.microsoft.com/office/drawing/2010/main" val="0"/>
+                        </a:ext>
+                      </a:extLst>
+                    </a:blip>
+                    <a:srcRect/>
+                    <a:stretch>
+                      <a:fillRect/>
+                    </a:stretch>
+                  </pic:blipFill>
+                  <pic:spPr bwMode="auto">
+                    <a:xfrm>
+                      <a:off x="0" y="0"/>
+                      <a:ext cx="5068664" cy="4055605"/>
+                    </a:xfrm>
+                    <a:prstGeom prst="rect">
+                      <a:avLst/>
+                    </a:prstGeom>
+                    <a:noFill/>
+                    <a:ln>
+                      <a:noFill/>
+                    </a:ln>
+                  </pic:spPr>
+                </pic:pic>
+              </a:graphicData>
+            </a:graphic>
+          </wp:inline>
+        </w:drawing>
+      </w:r>
+    </w:p>
+    <w:p>
+      <w:pPr>
+        <w:rPr>
+          <w:b/>
+          <w:bCs/>
+          <w:sz w:val="20"/>
+          <w:szCs w:val="20"/>
+        </w:rPr>
+      </w:pPr>
+      <w:r>
+        <w:rPr>
+          <w:b/>
+          <w:bCs/>
+          <w:sz w:val="20"/>
+          <w:szCs w:val="20"/>
+        </w:rPr>
+        <w:t xml:space="preserve">Figure S2c. Summary results from null scenario N3. The budget at each time step for both the manager and the users (top left), the cost of a felling action at each time step (top right), the total number of felling actions at each time step (bottom left), and the number of trees remaining on the landscape at each time step (bottom right).  </w:t>
+      </w:r>
+    </w:p>
+    <w:p>
+      <w:r>
+        <w:t xml:space="preserve">The results from N3 were as expected; the power of the manager to affect the system increased as the manager budget increased and the community resources remained stable. This led to a steady increase in the cost of felling actions for the community, and therefore a steady decrease in the number of felling actions. The relative differences between the manager budget and community resources were never large enough to completely eliminate felling actions, and therefore forest loss was still occurring. </w:t>
       </w:r>
     </w:p>
     <w:sectPr>

</xml_diff>

<commit_message>
Adding plot of all tree counts together
</commit_message>
<xml_diff>
--- a/Write_up/A_investment/Supporting Information_v0.docx
+++ b/Write_up/A_investment/Supporting Information_v0.docx
@@ -115,8 +115,13 @@
         </w:rPr>
         <w:t xml:space="preserve"> </w:t>
       </w:r>
-      <w:r>
-        <w:t xml:space="preserve">are important because they influence the decision making of the users. </w:t>
+      <w:proofErr w:type="gramStart"/>
+      <w:r>
+        <w:t>are</w:t>
+      </w:r>
+      <w:proofErr w:type="gramEnd"/>
+      <w:r>
+        <w:t xml:space="preserve"> important because they influence the decision making of the users. </w:t>
       </w:r>
       <w:proofErr w:type="spellStart"/>
       <w:r>
@@ -355,7 +360,15 @@
         <w:t>was expected</w:t>
       </w:r>
       <w:r>
-        <w:t xml:space="preserve"> as N1a has no incentive to fell trees (equal parameter values). N1 and N1b:f are all similar in their loss of trees. Interestingly, the simulation with the highest </w:t>
+        <w:t xml:space="preserve"> as N1a has no incentive to fell trees (equal parameter values). N1 and N1</w:t>
+      </w:r>
+      <w:proofErr w:type="gramStart"/>
+      <w:r>
+        <w:t>b:f</w:t>
+      </w:r>
+      <w:proofErr w:type="gramEnd"/>
+      <w:r>
+        <w:t xml:space="preserve"> are all similar in their loss of trees. Interestingly, the simulation with the highest </w:t>
       </w:r>
       <w:proofErr w:type="spellStart"/>
       <w:r>
@@ -409,7 +422,11 @@
       </w:r>
       <w:proofErr w:type="spellEnd"/>
       <w:r>
-        <w:t xml:space="preserve"> is quite high (0.08). This is closely followed by N1f which although has a lower </w:t>
+        <w:t xml:space="preserve"> is quite high (0.08). This is closely followed by N1f which although has </w:t>
+      </w:r>
+      <w:proofErr w:type="gramStart"/>
+      <w:r>
+        <w:t xml:space="preserve">a lower </w:t>
       </w:r>
       <w:proofErr w:type="spellStart"/>
       <w:r>
@@ -417,7 +434,15 @@
           <w:i/>
           <w:iCs/>
         </w:rPr>
-        <w:t>res_consume</w:t>
+        <w:t>res</w:t>
+      </w:r>
+      <w:proofErr w:type="gramEnd"/>
+      <w:r>
+        <w:rPr>
+          <w:i/>
+          <w:iCs/>
+        </w:rPr>
+        <w:t>_consume</w:t>
       </w:r>
       <w:proofErr w:type="spellEnd"/>
       <w:r>
@@ -723,13 +748,7 @@
         <w:t>felling</w:t>
       </w:r>
       <w:r>
-        <w:t xml:space="preserve"> actions </w:t>
-      </w:r>
-      <w:r>
-        <w:t>regularly</w:t>
-      </w:r>
-      <w:r>
-        <w:t xml:space="preserve"> dropping to 0. </w:t>
+        <w:t xml:space="preserve"> actions regularly dropping to 0. </w:t>
       </w:r>
       <w:r>
         <w:t xml:space="preserve">For simulation </w:t>
@@ -753,13 +772,7 @@
         <w:t xml:space="preserve"> simulation</w:t>
       </w:r>
       <w:r>
-        <w:t xml:space="preserve"> N1 there are no occasions when number of cull actions remain at 0 for more than a single time step. This is </w:t>
-      </w:r>
-      <w:r>
-        <w:t>because</w:t>
-      </w:r>
-      <w:r>
-        <w:t xml:space="preserve"> </w:t>
+        <w:t xml:space="preserve"> N1 there are no occasions when number of cull actions remain at 0 for more than a single time step. This is because </w:t>
       </w:r>
       <w:proofErr w:type="spellStart"/>
       <w:r>
@@ -783,13 +796,15 @@
       </w:r>
       <w:proofErr w:type="spellEnd"/>
       <w:r>
-        <w:t xml:space="preserve">, and so it is more beneficial to fell trees. For all of the other </w:t>
-      </w:r>
-      <w:r>
-        <w:t>simulations</w:t>
-      </w:r>
-      <w:r>
-        <w:t xml:space="preserve"> though, there appears to be a minimum number of culls below which they never drop (just over 100).  Even</w:t>
+        <w:t xml:space="preserve">, and so it is more beneficial to fell trees. For </w:t>
+      </w:r>
+      <w:proofErr w:type="gramStart"/>
+      <w:r>
+        <w:t>all of</w:t>
+      </w:r>
+      <w:proofErr w:type="gramEnd"/>
+      <w:r>
+        <w:t xml:space="preserve"> the other simulations though, there appears to be a minimum number of culls below which they never drop (just over 100).  Even</w:t>
       </w:r>
       <w:r>
         <w:t xml:space="preserve"> simulation</w:t>
@@ -941,7 +956,15 @@
     </w:p>
     <w:p>
       <w:r>
-        <w:t xml:space="preserve">The results of scenario N1 were as expected – the manager uses all of their budget to reduce felling by time step 2, which coincides with the number of felling actions dropping between time step 1 and time step 2. The stable budgets for both the manager and user results in a stabilisation of felling costs and number of felling actions, as neither user nor manager loses or gains power over the other. The manager is unable to entirely stop felling taking place, and therefore there is a steady decrease in the number of trees remaining. This results in a steady increase in the yield that the users get from the landscape over time. </w:t>
+        <w:t xml:space="preserve">The results of scenario N1 were as expected – the manager uses </w:t>
+      </w:r>
+      <w:proofErr w:type="gramStart"/>
+      <w:r>
+        <w:t>all of</w:t>
+      </w:r>
+      <w:proofErr w:type="gramEnd"/>
+      <w:r>
+        <w:t xml:space="preserve"> their budget to reduce felling by time step 2, which coincides with the number of felling actions dropping between time step 1 and time step 2. The stable budgets for both the manager and user results in a stabilisation of felling costs and number of felling actions, as neither user nor manager loses or gains power over the other. The manager is unable to entirely stop felling taking place, and therefore there is a steady decrease in the number of trees remaining. This results in a steady increase in the yield that the users get from the landscape over time. </w:t>
       </w:r>
     </w:p>
     <w:p/>
@@ -1043,61 +1066,7 @@
           <w:sz w:val="20"/>
           <w:szCs w:val="20"/>
         </w:rPr>
-        <w:t xml:space="preserve">Figure S2b. summary results from null scenario N2a and N2b. a – budgets at each time step for N2a, b – budgets </w:t>
-      </w:r>
-      <w:r>
-        <w:rPr>
-          <w:b/>
-          <w:bCs/>
-          <w:sz w:val="20"/>
-          <w:szCs w:val="20"/>
-        </w:rPr>
-        <w:t>at each time step</w:t>
-      </w:r>
-      <w:r>
-        <w:rPr>
-          <w:b/>
-          <w:bCs/>
-          <w:sz w:val="20"/>
-          <w:szCs w:val="20"/>
-        </w:rPr>
-        <w:t xml:space="preserve"> for N2b, c – the number of felling actions </w:t>
-      </w:r>
-      <w:r>
-        <w:rPr>
-          <w:b/>
-          <w:bCs/>
-          <w:sz w:val="20"/>
-          <w:szCs w:val="20"/>
-        </w:rPr>
-        <w:t>at each time step</w:t>
-      </w:r>
-      <w:r>
-        <w:rPr>
-          <w:b/>
-          <w:bCs/>
-          <w:sz w:val="20"/>
-          <w:szCs w:val="20"/>
-        </w:rPr>
-        <w:t xml:space="preserve"> for both scenarios, d – the cost of felling actions </w:t>
-      </w:r>
-      <w:r>
-        <w:rPr>
-          <w:b/>
-          <w:bCs/>
-          <w:sz w:val="20"/>
-          <w:szCs w:val="20"/>
-        </w:rPr>
-        <w:t>at each time step</w:t>
-      </w:r>
-      <w:r>
-        <w:rPr>
-          <w:b/>
-          <w:bCs/>
-          <w:sz w:val="20"/>
-          <w:szCs w:val="20"/>
-        </w:rPr>
-        <w:t xml:space="preserve"> for both scenarios, e – the number of trees remaining at each time step for both scenarios.</w:t>
+        <w:t>Figure S2b. summary results from null scenario N2a and N2b. a – budgets at each time step for N2a, b – budgets at each time step for N2b, c – the number of felling actions at each time step for both scenarios, d – the cost of felling actions at each time step for both scenarios, e – the number of trees remaining at each time step for both scenarios.</w:t>
       </w:r>
     </w:p>
     <w:p>
@@ -1257,7 +1226,134 @@
     </w:p>
     <w:p>
       <w:r>
-        <w:t xml:space="preserve">The results from N3 were as expected; the power of the manager to affect the system increased as the manager budget increased and the community resources remained stable. This led to a steady increase in the cost of felling actions for the community, and therefore a steady decrease in the number of felling actions. The relative differences between the manager budget and community resources were never large enough to completely eliminate felling actions, and therefore forest loss was still occurring. </w:t>
+        <w:t xml:space="preserve">The results from N3 were as expected; the power of the manager to affect the system increased as the manager budget </w:t>
+      </w:r>
+      <w:proofErr w:type="gramStart"/>
+      <w:r>
+        <w:t>increased</w:t>
+      </w:r>
+      <w:proofErr w:type="gramEnd"/>
+      <w:r>
+        <w:t xml:space="preserve"> and the community resources remained stable. This led to a steady increase in the cost of felling actions for the community, and therefore a steady decrease in the number of felling actions. The relative differences between the manager budget and community resources were never large enough to </w:t>
+      </w:r>
+      <w:proofErr w:type="gramStart"/>
+      <w:r>
+        <w:t>completely eliminate</w:t>
+      </w:r>
+      <w:proofErr w:type="gramEnd"/>
+      <w:r>
+        <w:t xml:space="preserve"> felling actions, and therefore forest loss was still occurring. </w:t>
+      </w:r>
+    </w:p>
+    <w:p/>
+    <w:p/>
+    <w:p/>
+    <w:p/>
+    <w:p/>
+    <w:p/>
+    <w:p/>
+    <w:p/>
+    <w:p/>
+    <w:p>
+      <w:pPr>
+        <w:pStyle w:val="ListParagraph"/>
+        <w:numPr>
+          <w:ilvl w:val="0"/>
+          <w:numId w:val="1"/>
+        </w:numPr>
+        <w:rPr>
+          <w:i/>
+          <w:iCs/>
+        </w:rPr>
+      </w:pPr>
+      <w:r>
+        <w:rPr>
+          <w:i/>
+          <w:iCs/>
+        </w:rPr>
+        <w:lastRenderedPageBreak/>
+        <w:t xml:space="preserve">Results  </w:t>
+      </w:r>
+    </w:p>
+    <w:p/>
+    <w:p/>
+    <w:p>
+      <w:pPr>
+        <w:rPr>
+          <w:noProof/>
+        </w:rPr>
+      </w:pPr>
+      <w:r>
+        <w:rPr>
+          <w:noProof/>
+        </w:rPr>
+        <w:drawing>
+          <wp:inline distT="0" distB="0" distL="0" distR="0" wp14:anchorId="008AC2C1" wp14:editId="49B941F6">
+            <wp:extent cx="5731510" cy="3822065"/>
+            <wp:effectExtent l="0" t="0" r="2540" b="6985"/>
+            <wp:docPr id="8" name="Picture 8" descr="Chart, line chart&#10;&#10;Description automatically generated"/>
+            <wp:cNvGraphicFramePr>
+              <a:graphicFrameLocks xmlns:a="http://schemas.openxmlformats.org/drawingml/2006/main" noChangeAspect="1"/>
+            </wp:cNvGraphicFramePr>
+            <a:graphic xmlns:a="http://schemas.openxmlformats.org/drawingml/2006/main">
+              <a:graphicData uri="http://schemas.openxmlformats.org/drawingml/2006/picture">
+                <pic:pic xmlns:pic="http://schemas.openxmlformats.org/drawingml/2006/picture">
+                  <pic:nvPicPr>
+                    <pic:cNvPr id="8" name="Picture 8" descr="Chart, line chart&#10;&#10;Description automatically generated"/>
+                    <pic:cNvPicPr>
+                      <a:picLocks noChangeAspect="1" noChangeArrowheads="1"/>
+                    </pic:cNvPicPr>
+                  </pic:nvPicPr>
+                  <pic:blipFill>
+                    <a:blip r:embed="rId12" cstate="print">
+                      <a:extLst>
+                        <a:ext uri="{28A0092B-C50C-407E-A947-70E740481C1C}">
+                          <a14:useLocalDpi xmlns:a14="http://schemas.microsoft.com/office/drawing/2010/main" val="0"/>
+                        </a:ext>
+                      </a:extLst>
+                    </a:blip>
+                    <a:srcRect/>
+                    <a:stretch>
+                      <a:fillRect/>
+                    </a:stretch>
+                  </pic:blipFill>
+                  <pic:spPr bwMode="auto">
+                    <a:xfrm>
+                      <a:off x="0" y="0"/>
+                      <a:ext cx="5731510" cy="3822065"/>
+                    </a:xfrm>
+                    <a:prstGeom prst="rect">
+                      <a:avLst/>
+                    </a:prstGeom>
+                    <a:noFill/>
+                    <a:ln>
+                      <a:noFill/>
+                    </a:ln>
+                  </pic:spPr>
+                </pic:pic>
+              </a:graphicData>
+            </a:graphic>
+          </wp:inline>
+        </w:drawing>
+      </w:r>
+    </w:p>
+    <w:p>
+      <w:pPr>
+        <w:rPr>
+          <w:b/>
+          <w:bCs/>
+          <w:sz w:val="20"/>
+          <w:szCs w:val="20"/>
+        </w:rPr>
+      </w:pPr>
+      <w:r>
+        <w:rPr>
+          <w:b/>
+          <w:bCs/>
+          <w:sz w:val="20"/>
+          <w:szCs w:val="20"/>
+        </w:rPr>
+        <w:t>Figure S3a. Remaining trees at each time step for all five scenarios. Thick lines and confidence ribbons are the 50, 2.5, and 97.5 percentiles taken from the 100 replicates for each scenario.</w:t>
       </w:r>
     </w:p>
     <w:sectPr>

</xml_diff>